<commit_message>
Commit for bug 0001.
</commit_message>
<xml_diff>
--- a/src/chapter01/jsulli40_chapter01_assignment02.docx
+++ b/src/chapter01/jsulli40_chapter01_assignment02.docx
@@ -60,11 +60,9 @@
             <w:pPr>
               <w:cnfStyle w:val="000000100000" w:firstRow="0" w:lastRow="0" w:firstColumn="0" w:lastColumn="0" w:oddVBand="0" w:evenVBand="0" w:oddHBand="1" w:evenHBand="0" w:firstRowFirstColumn="0" w:firstRowLastColumn="0" w:lastRowFirstColumn="0" w:lastRowLastColumn="0"/>
             </w:pPr>
-            <w:proofErr w:type="spellStart"/>
             <w:r>
-              <w:t>tbd</w:t>
+              <w:t>0001</w:t>
             </w:r>
-            <w:proofErr w:type="spellEnd"/>
           </w:p>
         </w:tc>
       </w:tr>
@@ -94,13 +92,8 @@
             <w:pPr>
               <w:cnfStyle w:val="000000000000" w:firstRow="0" w:lastRow="0" w:firstColumn="0" w:lastColumn="0" w:oddVBand="0" w:evenVBand="0" w:oddHBand="0" w:evenHBand="0" w:firstRowFirstColumn="0" w:firstRowLastColumn="0" w:lastRowFirstColumn="0" w:lastRowLastColumn="0"/>
             </w:pPr>
-            <w:proofErr w:type="spellStart"/>
             <w:r>
-              <w:t>TypeError</w:t>
-            </w:r>
-            <w:proofErr w:type="spellEnd"/>
-            <w:r>
-              <w:t xml:space="preserve"> on ‘Debugging_Exercise.py’, line 4</w:t>
+              <w:t>TypeError on ‘Debugging_Exercise.py’, line 4</w:t>
             </w:r>
           </w:p>
         </w:tc>
@@ -201,7 +194,6 @@
         </w:tc>
       </w:tr>
     </w:tbl>
-    <w:p/>
     <w:p>
       <w:pPr>
         <w:pStyle w:val="Heading1"/>
@@ -214,6 +206,12 @@
       <w:tblPr>
         <w:tblStyle w:val="GridTable2"/>
         <w:tblW w:w="5011" w:type="pct"/>
+        <w:tblBorders>
+          <w:top w:val="single" w:sz="8" w:space="0" w:color="auto"/>
+          <w:left w:val="single" w:sz="8" w:space="0" w:color="auto"/>
+          <w:bottom w:val="single" w:sz="8" w:space="0" w:color="auto"/>
+          <w:right w:val="single" w:sz="8" w:space="0" w:color="auto"/>
+        </w:tblBorders>
         <w:tblLayout w:type="fixed"/>
         <w:tblLook w:val="0480" w:firstRow="0" w:lastRow="0" w:firstColumn="1" w:lastColumn="0" w:noHBand="0" w:noVBand="1"/>
       </w:tblPr>
@@ -229,10 +227,6 @@
           <w:tcPr>
             <w:cnfStyle w:val="001000000000" w:firstRow="0" w:lastRow="0" w:firstColumn="1" w:lastColumn="0" w:oddVBand="0" w:evenVBand="0" w:oddHBand="0" w:evenHBand="0" w:firstRowFirstColumn="0" w:firstRowLastColumn="0" w:lastRowFirstColumn="0" w:lastRowLastColumn="0"/>
             <w:tcW w:w="1250" w:type="pct"/>
-            <w:tcBorders>
-              <w:top w:val="single" w:sz="8" w:space="0" w:color="auto"/>
-              <w:left w:val="single" w:sz="8" w:space="0" w:color="auto"/>
-            </w:tcBorders>
           </w:tcPr>
           <w:p>
             <w:r>
@@ -243,23 +237,13 @@
         <w:tc>
           <w:tcPr>
             <w:tcW w:w="3750" w:type="pct"/>
-            <w:tcBorders>
-              <w:top w:val="single" w:sz="8" w:space="0" w:color="auto"/>
-              <w:right w:val="single" w:sz="8" w:space="0" w:color="auto"/>
-            </w:tcBorders>
           </w:tcPr>
           <w:p>
             <w:pPr>
               <w:cnfStyle w:val="000000100000" w:firstRow="0" w:lastRow="0" w:firstColumn="0" w:lastColumn="0" w:oddVBand="0" w:evenVBand="0" w:oddHBand="1" w:evenHBand="0" w:firstRowFirstColumn="0" w:firstRowLastColumn="0" w:lastRowFirstColumn="0" w:lastRowLastColumn="0"/>
             </w:pPr>
             <w:r>
-              <w:t xml:space="preserve">Receive error in file </w:t>
-            </w:r>
-            <w:r>
-              <w:t>‘Debugging_Exercise.py’</w:t>
-            </w:r>
-            <w:r>
-              <w:t xml:space="preserve"> when executing directly from within PyCharm.</w:t>
+              <w:t>Receive error in file ‘Debugging_Exercise.py’ when executing directly from within PyCharm.</w:t>
             </w:r>
           </w:p>
         </w:tc>
@@ -269,9 +253,6 @@
           <w:tcPr>
             <w:cnfStyle w:val="001000000000" w:firstRow="0" w:lastRow="0" w:firstColumn="1" w:lastColumn="0" w:oddVBand="0" w:evenVBand="0" w:oddHBand="0" w:evenHBand="0" w:firstRowFirstColumn="0" w:firstRowLastColumn="0" w:lastRowFirstColumn="0" w:lastRowLastColumn="0"/>
             <w:tcW w:w="1250" w:type="pct"/>
-            <w:tcBorders>
-              <w:left w:val="single" w:sz="8" w:space="0" w:color="auto"/>
-            </w:tcBorders>
           </w:tcPr>
           <w:p>
             <w:r>
@@ -282,21 +263,136 @@
         <w:tc>
           <w:tcPr>
             <w:tcW w:w="3750" w:type="pct"/>
-            <w:tcBorders>
-              <w:right w:val="single" w:sz="8" w:space="0" w:color="auto"/>
-            </w:tcBorders>
           </w:tcPr>
           <w:p>
             <w:pPr>
               <w:cnfStyle w:val="000000000000" w:firstRow="0" w:lastRow="0" w:firstColumn="0" w:lastColumn="0" w:oddVBand="0" w:evenVBand="0" w:oddHBand="0" w:evenHBand="0" w:firstRowFirstColumn="0" w:firstRowLastColumn="0" w:lastRowFirstColumn="0" w:lastRowLastColumn="0"/>
             </w:pPr>
-            <w:proofErr w:type="spellStart"/>
+            <w:hyperlink r:id="rId6" w:history="1">
+              <w:r>
+                <w:rPr>
+                  <w:rStyle w:val="Hyperlink"/>
+                </w:rPr>
+                <w:t>https://github.com/JosephDSullivan/COP2373/blob/main/src/chapter01/jsulli40_chapter01_assignment02.py</w:t>
+              </w:r>
+            </w:hyperlink>
+          </w:p>
+        </w:tc>
+      </w:tr>
+      <w:tr>
+        <w:trPr>
+          <w:cnfStyle w:val="000000100000" w:firstRow="0" w:lastRow="0" w:firstColumn="0" w:lastColumn="0" w:oddVBand="0" w:evenVBand="0" w:oddHBand="1" w:evenHBand="0" w:firstRowFirstColumn="0" w:firstRowLastColumn="0" w:lastRowFirstColumn="0" w:lastRowLastColumn="0"/>
+        </w:trPr>
+        <w:tc>
+          <w:tcPr>
+            <w:cnfStyle w:val="001000000000" w:firstRow="0" w:lastRow="0" w:firstColumn="1" w:lastColumn="0" w:oddVBand="0" w:evenVBand="0" w:oddHBand="0" w:evenHBand="0" w:firstRowFirstColumn="0" w:firstRowLastColumn="0" w:lastRowFirstColumn="0" w:lastRowLastColumn="0"/>
+            <w:tcW w:w="1250" w:type="pct"/>
+          </w:tcPr>
+          <w:p>
             <w:r>
-              <w:t>TypeError</w:t>
+              <w:t>Screenshot</w:t>
             </w:r>
-            <w:proofErr w:type="spellEnd"/>
+          </w:p>
+        </w:tc>
+        <w:tc>
+          <w:tcPr>
+            <w:tcW w:w="3750" w:type="pct"/>
+          </w:tcPr>
+          <w:p>
+            <w:pPr>
+              <w:cnfStyle w:val="000000100000" w:firstRow="0" w:lastRow="0" w:firstColumn="0" w:lastColumn="0" w:oddVBand="0" w:evenVBand="0" w:oddHBand="1" w:evenHBand="0" w:firstRowFirstColumn="0" w:firstRowLastColumn="0" w:lastRowFirstColumn="0" w:lastRowLastColumn="0"/>
+            </w:pPr>
+            <w:hyperlink r:id="rId7" w:history="1">
+              <w:r>
+                <w:rPr>
+                  <w:rStyle w:val="Hyperlink"/>
+                </w:rPr>
+                <w:t>https://github.com/JosephDSullivan/COP2373/blob/main/src/chapter01/jsulli40_chapter01_assignment02_error.png</w:t>
+              </w:r>
+            </w:hyperlink>
+          </w:p>
+        </w:tc>
+      </w:tr>
+    </w:tbl>
+    <w:p>
+      <w:pPr>
+        <w:pStyle w:val="Heading1"/>
+      </w:pPr>
+      <w:r>
+        <w:t>Environment</w:t>
+      </w:r>
+    </w:p>
+    <w:tbl>
+      <w:tblPr>
+        <w:tblStyle w:val="GridTable2"/>
+        <w:tblW w:w="5011" w:type="pct"/>
+        <w:tblBorders>
+          <w:top w:val="single" w:sz="8" w:space="0" w:color="auto"/>
+          <w:left w:val="single" w:sz="8" w:space="0" w:color="auto"/>
+          <w:bottom w:val="single" w:sz="8" w:space="0" w:color="auto"/>
+          <w:right w:val="single" w:sz="8" w:space="0" w:color="auto"/>
+        </w:tblBorders>
+        <w:tblLayout w:type="fixed"/>
+        <w:tblLook w:val="0480" w:firstRow="0" w:lastRow="0" w:firstColumn="1" w:lastColumn="0" w:noHBand="0" w:noVBand="1"/>
+      </w:tblPr>
+      <w:tblGrid>
+        <w:gridCol w:w="2340"/>
+        <w:gridCol w:w="7021"/>
+      </w:tblGrid>
+      <w:tr>
+        <w:trPr>
+          <w:cnfStyle w:val="000000100000" w:firstRow="0" w:lastRow="0" w:firstColumn="0" w:lastColumn="0" w:oddVBand="0" w:evenVBand="0" w:oddHBand="1" w:evenHBand="0" w:firstRowFirstColumn="0" w:firstRowLastColumn="0" w:lastRowFirstColumn="0" w:lastRowLastColumn="0"/>
+        </w:trPr>
+        <w:tc>
+          <w:tcPr>
+            <w:cnfStyle w:val="001000000000" w:firstRow="0" w:lastRow="0" w:firstColumn="1" w:lastColumn="0" w:oddVBand="0" w:evenVBand="0" w:oddHBand="0" w:evenHBand="0" w:firstRowFirstColumn="0" w:firstRowLastColumn="0" w:lastRowFirstColumn="0" w:lastRowLastColumn="0"/>
+            <w:tcW w:w="1250" w:type="pct"/>
+          </w:tcPr>
+          <w:p>
             <w:r>
-              <w:t xml:space="preserve"> on ‘Debugging_Exercise.py’, line 4</w:t>
+              <w:t>Platform</w:t>
+            </w:r>
+          </w:p>
+        </w:tc>
+        <w:tc>
+          <w:tcPr>
+            <w:tcW w:w="3750" w:type="pct"/>
+          </w:tcPr>
+          <w:p>
+            <w:pPr>
+              <w:cnfStyle w:val="000000100000" w:firstRow="0" w:lastRow="0" w:firstColumn="0" w:lastColumn="0" w:oddVBand="0" w:evenVBand="0" w:oddHBand="1" w:evenHBand="0" w:firstRowFirstColumn="0" w:firstRowLastColumn="0" w:lastRowFirstColumn="0" w:lastRowLastColumn="0"/>
+            </w:pPr>
+            <w:r>
+              <w:t>PC</w:t>
+            </w:r>
+          </w:p>
+        </w:tc>
+      </w:tr>
+      <w:tr>
+        <w:tc>
+          <w:tcPr>
+            <w:cnfStyle w:val="001000000000" w:firstRow="0" w:lastRow="0" w:firstColumn="1" w:lastColumn="0" w:oddVBand="0" w:evenVBand="0" w:oddHBand="0" w:evenHBand="0" w:firstRowFirstColumn="0" w:firstRowLastColumn="0" w:lastRowFirstColumn="0" w:lastRowLastColumn="0"/>
+            <w:tcW w:w="1250" w:type="pct"/>
+          </w:tcPr>
+          <w:p>
+            <w:r>
+              <w:t>Operating System</w:t>
+            </w:r>
+          </w:p>
+        </w:tc>
+        <w:tc>
+          <w:tcPr>
+            <w:tcW w:w="3750" w:type="pct"/>
+          </w:tcPr>
+          <w:p>
+            <w:pPr>
+              <w:cnfStyle w:val="000000000000" w:firstRow="0" w:lastRow="0" w:firstColumn="0" w:lastColumn="0" w:oddVBand="0" w:evenVBand="0" w:oddHBand="0" w:evenHBand="0" w:firstRowFirstColumn="0" w:firstRowLastColumn="0" w:lastRowFirstColumn="0" w:lastRowLastColumn="0"/>
+            </w:pPr>
+            <w:r>
+              <w:t>Windows 11</w:t>
+            </w:r>
+            <w:r>
+              <w:t xml:space="preserve"> Home</w:t>
             </w:r>
           </w:p>
         </w:tc>
@@ -309,107 +405,50 @@
           <w:tcPr>
             <w:cnfStyle w:val="001000000000" w:firstRow="0" w:lastRow="0" w:firstColumn="1" w:lastColumn="0" w:oddVBand="0" w:evenVBand="0" w:oddHBand="0" w:evenHBand="0" w:firstRowFirstColumn="0" w:firstRowLastColumn="0" w:lastRowFirstColumn="0" w:lastRowLastColumn="0"/>
             <w:tcW w:w="1250" w:type="pct"/>
-            <w:tcBorders>
-              <w:left w:val="single" w:sz="8" w:space="0" w:color="auto"/>
-            </w:tcBorders>
           </w:tcPr>
           <w:p>
             <w:r>
-              <w:t>Reporter</w:t>
+              <w:t>PyCharm</w:t>
             </w:r>
           </w:p>
         </w:tc>
         <w:tc>
           <w:tcPr>
             <w:tcW w:w="3750" w:type="pct"/>
-            <w:tcBorders>
-              <w:right w:val="single" w:sz="8" w:space="0" w:color="auto"/>
-            </w:tcBorders>
           </w:tcPr>
           <w:p>
             <w:pPr>
               <w:cnfStyle w:val="000000100000" w:firstRow="0" w:lastRow="0" w:firstColumn="0" w:lastColumn="0" w:oddVBand="0" w:evenVBand="0" w:oddHBand="1" w:evenHBand="0" w:firstRowFirstColumn="0" w:firstRowLastColumn="0" w:lastRowFirstColumn="0" w:lastRowLastColumn="0"/>
             </w:pPr>
             <w:r>
-              <w:t>Joseph D Sullivan &lt;</w:t>
-            </w:r>
-            <w:hyperlink r:id="rId6" w:history="1">
-              <w:r>
-                <w:rPr>
-                  <w:rStyle w:val="Hyperlink"/>
-                </w:rPr>
-                <w:t>JSulli40@Student.SCF.edu</w:t>
-              </w:r>
-            </w:hyperlink>
-            <w:r>
-              <w:t>&gt;</w:t>
-            </w:r>
-          </w:p>
-        </w:tc>
-      </w:tr>
-      <w:tr>
-        <w:tc>
-          <w:tcPr>
-            <w:cnfStyle w:val="001000000000" w:firstRow="0" w:lastRow="0" w:firstColumn="1" w:lastColumn="0" w:oddVBand="0" w:evenVBand="0" w:oddHBand="0" w:evenHBand="0" w:firstRowFirstColumn="0" w:firstRowLastColumn="0" w:lastRowFirstColumn="0" w:lastRowLastColumn="0"/>
-            <w:tcW w:w="1250" w:type="pct"/>
-            <w:tcBorders>
-              <w:left w:val="single" w:sz="8" w:space="0" w:color="auto"/>
-              <w:bottom w:val="single" w:sz="8" w:space="0" w:color="auto"/>
-            </w:tcBorders>
-          </w:tcPr>
-          <w:p>
-            <w:r>
-              <w:t>Submit Date</w:t>
-            </w:r>
-          </w:p>
-        </w:tc>
-        <w:tc>
-          <w:tcPr>
-            <w:tcW w:w="3750" w:type="pct"/>
-            <w:tcBorders>
-              <w:bottom w:val="single" w:sz="8" w:space="0" w:color="auto"/>
-              <w:right w:val="single" w:sz="8" w:space="0" w:color="auto"/>
-            </w:tcBorders>
-          </w:tcPr>
-          <w:p>
-            <w:pPr>
-              <w:cnfStyle w:val="000000000000" w:firstRow="0" w:lastRow="0" w:firstColumn="0" w:lastColumn="0" w:oddVBand="0" w:evenVBand="0" w:oddHBand="0" w:evenHBand="0" w:firstRowFirstColumn="0" w:firstRowLastColumn="0" w:lastRowFirstColumn="0" w:lastRowLastColumn="0"/>
-            </w:pPr>
-            <w:r>
-              <w:fldChar w:fldCharType="begin"/>
-            </w:r>
-            <w:r>
-              <w:instrText xml:space="preserve"> DATE \@ "MMMM d, yyyy" </w:instrText>
-            </w:r>
-            <w:r>
-              <w:fldChar w:fldCharType="separate"/>
-            </w:r>
-            <w:r>
-              <w:rPr>
-                <w:noProof/>
-              </w:rPr>
-              <w:t>January 25, 2025</w:t>
-            </w:r>
-            <w:r>
-              <w:fldChar w:fldCharType="end"/>
+              <w:t>PyCharm 2024.3.1.1 (Professional Edition)</w:t>
             </w:r>
           </w:p>
         </w:tc>
       </w:tr>
     </w:tbl>
-    <w:p/>
-    <w:p>
-      <w:r>
-        <w:t>Summary</w:t>
-      </w:r>
-    </w:p>
-    <w:p/>
+    <w:p>
+      <w:pPr>
+        <w:pStyle w:val="Heading1"/>
+      </w:pPr>
+      <w:r>
+        <w:t>Bug Details</w:t>
+      </w:r>
+    </w:p>
+    <w:p>
+      <w:pPr>
+        <w:pStyle w:val="Heading2"/>
+      </w:pPr>
+      <w:r>
+        <w:t>Steps to Reproduce</w:t>
+      </w:r>
+    </w:p>
     <w:p>
       <w:pPr>
         <w:pStyle w:val="ListParagraph"/>
         <w:numPr>
           <w:ilvl w:val="0"/>
-          <w:numId w:val="1"/>
+          <w:numId w:val="2"/>
         </w:numPr>
       </w:pPr>
       <w:r>
@@ -427,7 +466,7 @@
       <w:r>
         <w:t>(</w:t>
       </w:r>
-      <w:hyperlink r:id="rId7" w:history="1">
+      <w:hyperlink r:id="rId8" w:history="1">
         <w:r>
           <w:rPr>
             <w:rStyle w:val="Hyperlink"/>
@@ -444,7 +483,7 @@
         <w:pStyle w:val="ListParagraph"/>
         <w:numPr>
           <w:ilvl w:val="0"/>
-          <w:numId w:val="1"/>
+          <w:numId w:val="2"/>
         </w:numPr>
       </w:pPr>
       <w:r>
@@ -465,48 +504,61 @@
         <w:pStyle w:val="ListParagraph"/>
         <w:numPr>
           <w:ilvl w:val="0"/>
+          <w:numId w:val="2"/>
+        </w:numPr>
+      </w:pPr>
+      <w:r>
+        <w:t xml:space="preserve">Attempted to </w:t>
+      </w:r>
+      <w:r>
+        <w:t>execute</w:t>
+      </w:r>
+      <w:r>
+        <w:t xml:space="preserve"> </w:t>
+      </w:r>
+      <w:r>
+        <w:t xml:space="preserve">code </w:t>
+      </w:r>
+      <w:r>
+        <w:t>directly</w:t>
+      </w:r>
+      <w:r>
+        <w:t>.</w:t>
+      </w:r>
+      <w:r>
+        <w:t xml:space="preserve"> </w:t>
+      </w:r>
+      <w:r>
+        <w:t>Error</w:t>
+      </w:r>
+      <w:r>
+        <w:t xml:space="preserve"> arose. Please see </w:t>
+      </w:r>
+      <w:r>
+        <w:t xml:space="preserve">attached / linked </w:t>
+      </w:r>
+      <w:r>
+        <w:t>screenshot.</w:t>
+      </w:r>
+    </w:p>
+    <w:p>
+      <w:pPr>
+        <w:pStyle w:val="ListParagraph"/>
+        <w:numPr>
+          <w:ilvl w:val="1"/>
           <w:numId w:val="1"/>
         </w:numPr>
       </w:pPr>
-      <w:r>
-        <w:t xml:space="preserve">Attempted to </w:t>
-      </w:r>
-      <w:r>
-        <w:t>execute</w:t>
-      </w:r>
-      <w:r>
-        <w:t xml:space="preserve"> </w:t>
-      </w:r>
-      <w:r>
-        <w:t xml:space="preserve">code </w:t>
-      </w:r>
-      <w:r>
-        <w:t>directly</w:t>
-      </w:r>
-      <w:r>
-        <w:t>.</w:t>
-      </w:r>
-      <w:r>
-        <w:t xml:space="preserve"> </w:t>
-      </w:r>
-      <w:r>
-        <w:t>Error</w:t>
-      </w:r>
-      <w:r>
-        <w:t xml:space="preserve"> arose. Please see attached screenshot.</w:t>
-      </w:r>
-      <w:r>
-        <w:br/>
-      </w:r>
       <w:r>
         <w:rPr>
           <w:noProof/>
         </w:rPr>
+        <w:lastRenderedPageBreak/>
         <w:drawing>
-          <wp:inline distT="0" distB="0" distL="0" distR="0" wp14:anchorId="500EF8F2" wp14:editId="4644F0EF">
-            <wp:extent cx="5943600" cy="2148840"/>
-            <wp:effectExtent l="0" t="0" r="0" b="3810"/>
-            <wp:docPr id="780091095" name="Picture 2" descr="Terminal output showing error."/>
+          <wp:inline distT="0" distB="0" distL="0" distR="0" wp14:anchorId="4DB5B5AB" wp14:editId="33370A75">
+            <wp:extent cx="4251960" cy="1536192"/>
+            <wp:effectExtent l="0" t="0" r="0" b="6985"/>
+            <wp:docPr id="1280306784" name="Picture 1" descr="Console output showing error."/>
             <wp:cNvGraphicFramePr>
               <a:graphicFrameLocks xmlns:a="http://schemas.openxmlformats.org/drawingml/2006/main" noChangeAspect="1"/>
             </wp:cNvGraphicFramePr>
@@ -514,11 +566,11 @@
               <a:graphicData uri="http://schemas.openxmlformats.org/drawingml/2006/picture">
                 <pic:pic xmlns:pic="http://schemas.openxmlformats.org/drawingml/2006/picture">
                   <pic:nvPicPr>
-                    <pic:cNvPr id="780091095" name="Picture 2" descr="Terminal output showing error."/>
+                    <pic:cNvPr id="1280306784" name="Picture 1" descr="Console output showing error."/>
                     <pic:cNvPicPr/>
                   </pic:nvPicPr>
                   <pic:blipFill>
-                    <a:blip r:embed="rId8" cstate="print">
+                    <a:blip r:embed="rId9" cstate="print">
                       <a:extLst>
                         <a:ext uri="{28A0092B-C50C-407E-A947-70E740481C1C}">
                           <a14:useLocalDpi xmlns:a14="http://schemas.microsoft.com/office/drawing/2010/main" val="0"/>
@@ -532,7 +584,7 @@
                   <pic:spPr>
                     <a:xfrm>
                       <a:off x="0" y="0"/>
-                      <a:ext cx="5943600" cy="2148840"/>
+                      <a:ext cx="4251960" cy="1536192"/>
                     </a:xfrm>
                     <a:prstGeom prst="rect">
                       <a:avLst/>
@@ -547,128 +599,284 @@
     </w:p>
     <w:p>
       <w:pPr>
-        <w:pStyle w:val="ListParagraph"/>
-        <w:numPr>
-          <w:ilvl w:val="0"/>
-          <w:numId w:val="1"/>
-        </w:numPr>
-      </w:pPr>
+        <w:pStyle w:val="Heading2"/>
+      </w:pPr>
+      <w:r>
+        <w:t>Expected Results</w:t>
+      </w:r>
+    </w:p>
+    <w:p>
+      <w:r>
+        <w:t>Product: Laptop</w:t>
+      </w:r>
+    </w:p>
+    <w:p>
+      <w:r>
+        <w:t>Original Price: $1000</w:t>
+      </w:r>
+    </w:p>
+    <w:p>
+      <w:r>
+        <w:t>Discount Amount: $100.0</w:t>
+      </w:r>
+    </w:p>
+    <w:p>
+      <w:r>
+        <w:t>Final Price: $900.0</w:t>
+      </w:r>
+    </w:p>
+    <w:p/>
+    <w:p>
+      <w:r>
+        <w:t>Product: Smartphone</w:t>
+      </w:r>
+    </w:p>
+    <w:p>
+      <w:r>
+        <w:t>Original Price: $800</w:t>
+      </w:r>
+    </w:p>
+    <w:p>
+      <w:r>
+        <w:t>Discount Amount: $120.0</w:t>
+      </w:r>
+    </w:p>
+    <w:p>
+      <w:r>
+        <w:t>Final Price: $680.0</w:t>
+      </w:r>
+    </w:p>
+    <w:p/>
+    <w:p>
+      <w:r>
+        <w:t>Product: Tablet</w:t>
+      </w:r>
+    </w:p>
+    <w:p>
+      <w:r>
+        <w:t>Original Price: $500</w:t>
+      </w:r>
+    </w:p>
+    <w:p>
+      <w:r>
+        <w:t>Discount Amount: $100.0</w:t>
+      </w:r>
+    </w:p>
+    <w:p>
+      <w:r>
+        <w:t>Final Price: $400.0</w:t>
+      </w:r>
+    </w:p>
+    <w:p/>
+    <w:p>
+      <w:r>
+        <w:t>Product: Headphones</w:t>
+      </w:r>
+    </w:p>
+    <w:p>
+      <w:r>
+        <w:t>Original Price: $200</w:t>
+      </w:r>
+    </w:p>
+    <w:p>
+      <w:r>
+        <w:t>Discount Amount: $10.0</w:t>
+      </w:r>
+    </w:p>
+    <w:p>
+      <w:r>
+        <w:t>Final Price: $190.0</w:t>
+      </w:r>
+    </w:p>
+    <w:p>
+      <w:pPr>
+        <w:pStyle w:val="Heading2"/>
+      </w:pPr>
+      <w:r>
+        <w:lastRenderedPageBreak/>
+        <w:t>Actual Results</w:t>
+      </w:r>
+    </w:p>
+    <w:p>
+      <w:r>
+        <w:t>File "</w:t>
+      </w:r>
+      <w:r>
+        <w:t>…</w:t>
+      </w:r>
+      <w:r>
+        <w:t>\jsulli40_chapter01_assignment02.py", line 4, in calculate_discount</w:t>
+      </w:r>
+    </w:p>
+    <w:p>
+      <w:r>
+        <w:t>TypeError: can't multiply sequence by non-int of type 'float'</w:t>
+      </w:r>
+    </w:p>
+    <w:p>
+      <w:pPr>
+        <w:pStyle w:val="Heading2"/>
+      </w:pPr>
+      <w:r>
+        <w:t>Analysis</w:t>
+      </w:r>
+    </w:p>
+    <w:p>
       <w:r>
         <w:t>Error</w:t>
       </w:r>
       <w:r>
-        <w:t xml:space="preserve"> details</w:t>
-      </w:r>
-    </w:p>
-    <w:p>
-      <w:pPr>
-        <w:pStyle w:val="ListParagraph"/>
-        <w:numPr>
-          <w:ilvl w:val="1"/>
-          <w:numId w:val="1"/>
-        </w:numPr>
-      </w:pPr>
-      <w:r>
-        <w:lastRenderedPageBreak/>
-        <w:t>Type</w:t>
-      </w:r>
-      <w:proofErr w:type="gramStart"/>
-      <w:r>
-        <w:t>:</w:t>
-      </w:r>
-      <w:r>
-        <w:tab/>
-      </w:r>
-      <w:r>
-        <w:tab/>
-      </w:r>
-      <w:proofErr w:type="spellStart"/>
-      <w:r>
-        <w:t>TypeError</w:t>
-      </w:r>
-      <w:proofErr w:type="spellEnd"/>
-      <w:proofErr w:type="gramEnd"/>
-    </w:p>
-    <w:p>
-      <w:pPr>
-        <w:pStyle w:val="ListParagraph"/>
-        <w:numPr>
-          <w:ilvl w:val="1"/>
-          <w:numId w:val="1"/>
-        </w:numPr>
-      </w:pPr>
-      <w:r>
-        <w:t>File:</w:t>
-      </w:r>
-      <w:r>
-        <w:tab/>
-      </w:r>
-      <w:r>
-        <w:tab/>
-      </w:r>
-      <w:r>
-        <w:t>‘</w:t>
-      </w:r>
-      <w:r>
-        <w:t>jsulli40_chapter01_assignment02.py</w:t>
-      </w:r>
-      <w:r>
-        <w:t>’</w:t>
-      </w:r>
-    </w:p>
-    <w:p>
-      <w:pPr>
-        <w:pStyle w:val="ListParagraph"/>
-        <w:numPr>
-          <w:ilvl w:val="1"/>
-          <w:numId w:val="1"/>
-        </w:numPr>
-      </w:pPr>
-      <w:r>
-        <w:t>Line</w:t>
-      </w:r>
-      <w:proofErr w:type="gramStart"/>
-      <w:r>
-        <w:t>:</w:t>
-      </w:r>
-      <w:r>
-        <w:tab/>
-      </w:r>
-      <w:r>
-        <w:tab/>
-        <w:t>4</w:t>
-      </w:r>
-      <w:proofErr w:type="gramEnd"/>
-    </w:p>
-    <w:p>
-      <w:pPr>
-        <w:pStyle w:val="ListParagraph"/>
-        <w:numPr>
-          <w:ilvl w:val="1"/>
-          <w:numId w:val="1"/>
-        </w:numPr>
-      </w:pPr>
-      <w:r>
-        <w:t>Function:</w:t>
-      </w:r>
-      <w:r>
-        <w:tab/>
-      </w:r>
-      <w:proofErr w:type="spellStart"/>
+        <w:t xml:space="preserve"> indicates that python</w:t>
+      </w:r>
+      <w:r>
+        <w:t xml:space="preserve"> is expecting </w:t>
+      </w:r>
+      <w:r>
+        <w:t xml:space="preserve">a numeric </w:t>
+      </w:r>
+      <w:r>
+        <w:t>value and does not see one.</w:t>
+      </w:r>
+    </w:p>
+    <w:p>
+      <w:r>
+        <w:t xml:space="preserve">The first two products are </w:t>
+      </w:r>
+      <w:r>
+        <w:t xml:space="preserve">displayed correctly per the screenshot. The failure appears to be at product </w:t>
+      </w:r>
+      <w:r>
+        <w:t xml:space="preserve">name </w:t>
+      </w:r>
+      <w:r>
+        <w:t>Tablet</w:t>
+      </w:r>
+      <w:r>
+        <w:t>.</w:t>
+      </w:r>
+    </w:p>
+    <w:p>
+      <w:r>
+        <w:t>Tablet</w:t>
+      </w:r>
+      <w:r>
+        <w:t xml:space="preserve"> is storing price as a string instead of as an integer or float</w:t>
+      </w:r>
+      <w:r>
+        <w:t xml:space="preserve"> (line </w:t>
+      </w:r>
+      <w:r>
+        <w:t>18)</w:t>
+      </w:r>
+      <w:r>
+        <w:t>.</w:t>
+      </w:r>
+    </w:p>
+    <w:p>
+      <w:r>
+        <w:t xml:space="preserve">The long term solution to the </w:t>
+      </w:r>
+      <w:r>
+        <w:t xml:space="preserve">problem is </w:t>
+      </w:r>
+      <w:r>
+        <w:t xml:space="preserve">to </w:t>
+      </w:r>
+      <w:r>
+        <w:t xml:space="preserve">add data validation to </w:t>
+      </w:r>
       <w:r>
         <w:t>calculate_discount</w:t>
       </w:r>
-      <w:proofErr w:type="spellEnd"/>
-    </w:p>
-    <w:p>
-      <w:pPr>
-        <w:pStyle w:val="ListParagraph"/>
-        <w:numPr>
-          <w:ilvl w:val="1"/>
-          <w:numId w:val="1"/>
-        </w:numPr>
-      </w:pPr>
-    </w:p>
+      <w:r>
+        <w:t>()</w:t>
+      </w:r>
+      <w:r>
+        <w:t xml:space="preserve"> and </w:t>
+      </w:r>
+      <w:r>
+        <w:t>apply_discount</w:t>
+      </w:r>
+      <w:r>
+        <w:t>() so neither function causes the program to fail.</w:t>
+      </w:r>
+      <w:r>
+        <w:t xml:space="preserve"> I leave it up to the project manager to schedule this modification.</w:t>
+      </w:r>
+    </w:p>
+    <w:p>
+      <w:r>
+        <w:t xml:space="preserve">The short term solution to the problem is </w:t>
+      </w:r>
+      <w:r>
+        <w:t xml:space="preserve">to change the data type of price for </w:t>
+      </w:r>
+      <w:r>
+        <w:t>Tablet</w:t>
+      </w:r>
+      <w:r>
+        <w:t xml:space="preserve"> from string to </w:t>
+      </w:r>
+      <w:r>
+        <w:t>integer.</w:t>
+      </w:r>
+    </w:p>
+    <w:p>
+      <w:pPr>
+        <w:pStyle w:val="Heading1"/>
+      </w:pPr>
+      <w:r>
+        <w:t>Resolution</w:t>
+      </w:r>
+    </w:p>
+    <w:p>
+      <w:r>
+        <w:t xml:space="preserve">Changed </w:t>
+      </w:r>
+      <w:r>
+        <w:t>data type of price for Tablet from string to integer. Please see commit titled “</w:t>
+      </w:r>
+      <w:r>
+        <w:t>Commit for bug 0001.</w:t>
+      </w:r>
+      <w:r>
+        <w:t>”</w:t>
+      </w:r>
+    </w:p>
+    <w:p>
+      <w:pPr>
+        <w:pStyle w:val="Heading1"/>
+        <w:rPr>
+          <w:rFonts w:asciiTheme="minorHAnsi" w:hAnsiTheme="minorHAnsi"/>
+          <w:sz w:val="24"/>
+          <w:szCs w:val="24"/>
+        </w:rPr>
+      </w:pPr>
+      <w:r>
+        <w:t>Testing</w:t>
+      </w:r>
+    </w:p>
+    <w:p>
+      <w:r>
+        <w:t xml:space="preserve">Reloaded file into PyCharm after making modifications. </w:t>
+      </w:r>
+      <w:r>
+        <w:t xml:space="preserve">Executing the code directly returns </w:t>
+      </w:r>
+      <w:r>
+        <w:t>the expected</w:t>
+      </w:r>
+      <w:r>
+        <w:t xml:space="preserve"> results.</w:t>
+      </w:r>
+      <w:r>
+        <w:t xml:space="preserve"> No addition</w:t>
+      </w:r>
+      <w:r>
+        <w:t>al testing or modification necessary at this point.</w:t>
+      </w:r>
+    </w:p>
+    <w:p/>
     <w:sectPr>
       <w:pgSz w:w="12240" w:h="15840"/>
       <w:pgMar w:top="1440" w:right="1440" w:bottom="1440" w:left="1440" w:header="720" w:footer="720" w:gutter="0"/>
@@ -794,8 +1002,124 @@
       </w:rPr>
     </w:lvl>
   </w:abstractNum>
+  <w:abstractNum w:abstractNumId="1" w15:restartNumberingAfterBreak="0">
+    <w:nsid w:val="73C2386B"/>
+    <w:multiLevelType w:val="hybridMultilevel"/>
+    <w:tmpl w:val="D292C62E"/>
+    <w:lvl w:ilvl="0" w:tplc="0409000F">
+      <w:start w:val="1"/>
+      <w:numFmt w:val="decimal"/>
+      <w:lvlText w:val="%1."/>
+      <w:lvlJc w:val="left"/>
+      <w:pPr>
+        <w:ind w:left="720" w:hanging="360"/>
+      </w:pPr>
+      <w:rPr>
+        <w:rFonts w:hint="default"/>
+      </w:rPr>
+    </w:lvl>
+    <w:lvl w:ilvl="1" w:tplc="FFFFFFFF">
+      <w:start w:val="1"/>
+      <w:numFmt w:val="bullet"/>
+      <w:lvlText w:val="o"/>
+      <w:lvlJc w:val="left"/>
+      <w:pPr>
+        <w:ind w:left="1440" w:hanging="360"/>
+      </w:pPr>
+      <w:rPr>
+        <w:rFonts w:ascii="Courier New" w:hAnsi="Courier New" w:cs="Courier New" w:hint="default"/>
+      </w:rPr>
+    </w:lvl>
+    <w:lvl w:ilvl="2" w:tplc="FFFFFFFF" w:tentative="1">
+      <w:start w:val="1"/>
+      <w:numFmt w:val="bullet"/>
+      <w:lvlText w:val=""/>
+      <w:lvlJc w:val="left"/>
+      <w:pPr>
+        <w:ind w:left="2160" w:hanging="360"/>
+      </w:pPr>
+      <w:rPr>
+        <w:rFonts w:ascii="Wingdings" w:hAnsi="Wingdings" w:hint="default"/>
+      </w:rPr>
+    </w:lvl>
+    <w:lvl w:ilvl="3" w:tplc="FFFFFFFF" w:tentative="1">
+      <w:start w:val="1"/>
+      <w:numFmt w:val="bullet"/>
+      <w:lvlText w:val=""/>
+      <w:lvlJc w:val="left"/>
+      <w:pPr>
+        <w:ind w:left="2880" w:hanging="360"/>
+      </w:pPr>
+      <w:rPr>
+        <w:rFonts w:ascii="Symbol" w:hAnsi="Symbol" w:hint="default"/>
+      </w:rPr>
+    </w:lvl>
+    <w:lvl w:ilvl="4" w:tplc="FFFFFFFF" w:tentative="1">
+      <w:start w:val="1"/>
+      <w:numFmt w:val="bullet"/>
+      <w:lvlText w:val="o"/>
+      <w:lvlJc w:val="left"/>
+      <w:pPr>
+        <w:ind w:left="3600" w:hanging="360"/>
+      </w:pPr>
+      <w:rPr>
+        <w:rFonts w:ascii="Courier New" w:hAnsi="Courier New" w:cs="Courier New" w:hint="default"/>
+      </w:rPr>
+    </w:lvl>
+    <w:lvl w:ilvl="5" w:tplc="FFFFFFFF" w:tentative="1">
+      <w:start w:val="1"/>
+      <w:numFmt w:val="bullet"/>
+      <w:lvlText w:val=""/>
+      <w:lvlJc w:val="left"/>
+      <w:pPr>
+        <w:ind w:left="4320" w:hanging="360"/>
+      </w:pPr>
+      <w:rPr>
+        <w:rFonts w:ascii="Wingdings" w:hAnsi="Wingdings" w:hint="default"/>
+      </w:rPr>
+    </w:lvl>
+    <w:lvl w:ilvl="6" w:tplc="FFFFFFFF" w:tentative="1">
+      <w:start w:val="1"/>
+      <w:numFmt w:val="bullet"/>
+      <w:lvlText w:val=""/>
+      <w:lvlJc w:val="left"/>
+      <w:pPr>
+        <w:ind w:left="5040" w:hanging="360"/>
+      </w:pPr>
+      <w:rPr>
+        <w:rFonts w:ascii="Symbol" w:hAnsi="Symbol" w:hint="default"/>
+      </w:rPr>
+    </w:lvl>
+    <w:lvl w:ilvl="7" w:tplc="FFFFFFFF" w:tentative="1">
+      <w:start w:val="1"/>
+      <w:numFmt w:val="bullet"/>
+      <w:lvlText w:val="o"/>
+      <w:lvlJc w:val="left"/>
+      <w:pPr>
+        <w:ind w:left="5760" w:hanging="360"/>
+      </w:pPr>
+      <w:rPr>
+        <w:rFonts w:ascii="Courier New" w:hAnsi="Courier New" w:cs="Courier New" w:hint="default"/>
+      </w:rPr>
+    </w:lvl>
+    <w:lvl w:ilvl="8" w:tplc="FFFFFFFF" w:tentative="1">
+      <w:start w:val="1"/>
+      <w:numFmt w:val="bullet"/>
+      <w:lvlText w:val=""/>
+      <w:lvlJc w:val="left"/>
+      <w:pPr>
+        <w:ind w:left="6480" w:hanging="360"/>
+      </w:pPr>
+      <w:rPr>
+        <w:rFonts w:ascii="Wingdings" w:hAnsi="Wingdings" w:hint="default"/>
+      </w:rPr>
+    </w:lvl>
+  </w:abstractNum>
   <w:num w:numId="1" w16cid:durableId="501624775">
     <w:abstractNumId w:val="0"/>
+  </w:num>
+  <w:num w:numId="2" w16cid:durableId="272444658">
+    <w:abstractNumId w:val="1"/>
   </w:num>
 </w:numbering>
 </file>
@@ -1200,7 +1524,7 @@
   <w:style w:type="paragraph" w:default="1" w:styleId="Normal">
     <w:name w:val="Normal"/>
     <w:qFormat/>
-    <w:rsid w:val="009F37C0"/>
+    <w:rsid w:val="009B61C9"/>
   </w:style>
   <w:style w:type="paragraph" w:styleId="Heading1">
     <w:name w:val="heading 1"/>
@@ -1229,7 +1553,6 @@
     <w:next w:val="Normal"/>
     <w:link w:val="Heading2Char"/>
     <w:uiPriority w:val="9"/>
-    <w:semiHidden/>
     <w:unhideWhenUsed/>
     <w:qFormat/>
     <w:rsid w:val="00205042"/>
@@ -1445,7 +1768,6 @@
     <w:basedOn w:val="DefaultParagraphFont"/>
     <w:link w:val="Heading2"/>
     <w:uiPriority w:val="9"/>
-    <w:semiHidden/>
     <w:rsid w:val="00205042"/>
     <w:rPr>
       <w:rFonts w:asciiTheme="majorHAnsi" w:eastAsiaTheme="majorEastAsia" w:hAnsiTheme="majorHAnsi" w:cstheme="majorBidi"/>

</xml_diff>